<commit_message>
add send recv by ip addr and sync time bash file
</commit_message>
<xml_diff>
--- a/work_station/使用指南：监控软件使用方法.docx
+++ b/work_station/使用指南：监控软件使用方法.docx
@@ -339,6 +339,68 @@
         <w:t>配置Linux单板（测试单板与陪试单板）以使用Windows NTP服务器</w:t>
       </w:r>
       <w:r>
+        <w:rPr>
+          <w:rFonts w:hint="eastAsia"/>
+          <w:b/>
+          <w:bCs/>
+          <w:lang w:eastAsia="zh-CN"/>
+        </w:rPr>
+        <w:t>（</w:t>
+      </w:r>
+      <w:r>
+        <w:rPr>
+          <w:rFonts w:hint="eastAsia"/>
+          <w:b/>
+          <w:bCs/>
+          <w:lang w:val="en-US" w:eastAsia="zh-CN"/>
+        </w:rPr>
+        <w:t>可直接执行</w:t>
+      </w:r>
+      <w:r>
+        <w:rPr>
+          <w:rStyle w:val="17"/>
+          <w:rFonts w:hint="eastAsia"/>
+          <w:lang w:val="en-US" w:eastAsia="zh-CN"/>
+        </w:rPr>
+        <w:t>sudo bash sync_time.sh</w:t>
+      </w:r>
+      <w:r>
+        <w:rPr>
+          <w:rStyle w:val="17"/>
+          <w:rFonts w:hint="eastAsia"/>
+          <w:lang w:val="en-US" w:eastAsia="zh-CN"/>
+        </w:rPr>
+        <w:t xml:space="preserve"> &lt;windows主机的IP地址</w:t>
+      </w:r>
+      <w:bookmarkStart w:id="0" w:name="_GoBack"/>
+      <w:bookmarkEnd w:id="0"/>
+      <w:r>
+        <w:rPr>
+          <w:rStyle w:val="17"/>
+          <w:rFonts w:hint="eastAsia"/>
+          <w:lang w:val="en-US" w:eastAsia="zh-CN"/>
+        </w:rPr>
+        <w:t>&gt;</w:t>
+      </w:r>
+      <w:r>
+        <w:rPr>
+          <w:rFonts w:hint="eastAsia"/>
+          <w:b/>
+          <w:bCs/>
+          <w:lang w:val="en-US" w:eastAsia="zh-CN"/>
+        </w:rPr>
+        <w:t>来完成以下操作</w:t>
+      </w:r>
+      <w:r>
+        <w:rPr>
+          <w:rFonts w:hint="eastAsia"/>
+          <w:b/>
+          <w:bCs/>
+          <w:lang w:eastAsia="zh-CN"/>
+        </w:rPr>
+        <w:t>）</w:t>
+      </w:r>
+      <w:r>
         <w:t>：</w:t>
       </w:r>
     </w:p>
@@ -490,8 +552,6 @@
         </w:rPr>
         <w:t>将系统时区设置为你的当前时区</w:t>
       </w:r>
-      <w:bookmarkStart w:id="0" w:name="_GoBack"/>
-      <w:bookmarkEnd w:id="0"/>
     </w:p>
     <w:p>
       <w:pPr>

</xml_diff>